<commit_message>
Ecoregion refugia (minor update)
</commit_message>
<xml_diff>
--- a/StralbergEcoregionVelocityClimateNA.docx
+++ b/StralbergEcoregionVelocityClimateNA.docx
@@ -1745,80 +1745,67 @@
       <w:r>
         <w:t xml:space="preserve">For mapping purposes, novel climates for each ecoregion, RCP, and time period were identified as those with values lower than the 1st percentile of dissimiarity values for the baseline periods:</w:t>
       </w:r>
-      <w:r>
-        <w:t xml:space="preserve"> </w:t>
-      </w:r>
-      <w:r>
-        <w:t xml:space="preserve">[1. RCP 8.5, 2080s] (</w:t>
-      </w:r>
+    </w:p>
+    <w:p>
+      <w:pPr>
+        <w:pStyle w:val="BodyText"/>
+      </w:pPr>
       <w:hyperlink r:id="rId23">
         <w:r>
           <w:rPr>
             <w:rStyle w:val="Hyperlink"/>
           </w:rPr>
-          <w:t xml:space="preserve">https://drive.google.com/file/d/1mxJupbS2hQ7MNPNEycWRMYO98sBbsBsh/view?usp=sharing</w:t>
+          <w:t xml:space="preserve">1. RCP 8.5, 2080s</w:t>
         </w:r>
       </w:hyperlink>
-      <w:r>
-        <w:t xml:space="preserve">)</w:t>
-      </w:r>
-      <w:r>
-        <w:t xml:space="preserve"> </w:t>
-      </w:r>
-      <w:r>
-        <w:t xml:space="preserve">[2. RCP 8.5, 2050s] (</w:t>
-      </w:r>
+    </w:p>
+    <w:p>
+      <w:pPr>
+        <w:pStyle w:val="BodyText"/>
+      </w:pPr>
       <w:hyperlink r:id="rId24">
         <w:r>
           <w:rPr>
             <w:rStyle w:val="Hyperlink"/>
           </w:rPr>
-          <w:t xml:space="preserve">https://drive.google.com/file/d/10v2MGRyCVTrOoSMBOoBJ79XtVUDXnVoP/view?usp=sharing</w:t>
+          <w:t xml:space="preserve">2. RCP 8.5, 2050s</w:t>
         </w:r>
       </w:hyperlink>
-      <w:r>
-        <w:t xml:space="preserve">)</w:t>
-      </w:r>
-      <w:r>
-        <w:t xml:space="preserve"> </w:t>
-      </w:r>
-      <w:r>
-        <w:t xml:space="preserve">[3. RCP 4.5, 2080s] (</w:t>
-      </w:r>
+    </w:p>
+    <w:p>
+      <w:pPr>
+        <w:pStyle w:val="BodyText"/>
+      </w:pPr>
       <w:hyperlink r:id="rId25">
         <w:r>
           <w:rPr>
             <w:rStyle w:val="Hyperlink"/>
           </w:rPr>
-          <w:t xml:space="preserve">https://drive.google.com/file/d/14gfhuYI5M_NdaTcYg_rAaHm6L6GiEkVJ/view?usp=sharing</w:t>
+          <w:t xml:space="preserve">3. RCP 4.5, 2080s</w:t>
         </w:r>
       </w:hyperlink>
-      <w:r>
-        <w:t xml:space="preserve">)</w:t>
-      </w:r>
-      <w:r>
-        <w:t xml:space="preserve"> </w:t>
-      </w:r>
-      <w:r>
-        <w:t xml:space="preserve">[4. RCP 4.5, 2050s] (</w:t>
-      </w:r>
+    </w:p>
+    <w:p>
+      <w:pPr>
+        <w:pStyle w:val="BodyText"/>
+      </w:pPr>
       <w:hyperlink r:id="rId26">
         <w:r>
           <w:rPr>
             <w:rStyle w:val="Hyperlink"/>
           </w:rPr>
-          <w:t xml:space="preserve">https://drive.google.com/file/d/1xhMfck9COX0hBozB9sis1GfJwJrxGq_y/view?usp=sharing</w:t>
+          <w:t xml:space="preserve">4. RCP 4.5, 2050s</w:t>
         </w:r>
       </w:hyperlink>
-      <w:r>
-        <w:t xml:space="preserve">)</w:t>
-      </w:r>
     </w:p>
     <w:p>
       <w:pPr>
         <w:pStyle w:val="BodyText"/>
       </w:pPr>
       <w:r>
+        <w:rPr>
+          <w:b/>
+        </w:rPr>
         <w:t xml:space="preserve">References</w:t>
       </w:r>
     </w:p>
@@ -2000,7 +1987,7 @@
     </w:lvl>
   </w:abstractNum>
   <w:abstractNum w:abstractNumId="990">
-    <w:nsid w:val="dab2b612"/>
+    <w:nsid w:val="7e5a053f"/>
     <w:multiLevelType w:val="multilevel"/>
     <w:lvl w:ilvl="0">
       <w:numFmt w:val="bullet"/>

</xml_diff>